<commit_message>
Forgot to add the flowchart xD
</commit_message>
<xml_diff>
--- a/Documents/Deliverable 1/Deliverable1_Group4.docx
+++ b/Documents/Deliverable 1/Deliverable1_Group4.docx
@@ -433,9 +433,11 @@
         <w:rPr>
           <w:rStyle w:val="Heading2Char"/>
           <w:b w:val="0"/>
+          <w:noProof/>
+          <w:lang w:eastAsia="en-IE"/>
         </w:rPr>
         <w:drawing>
-          <wp:anchor distT="0" distB="0" distL="114300" distR="114300" simplePos="0" relativeHeight="251658240" behindDoc="1" locked="0" layoutInCell="1" allowOverlap="1">
+          <wp:anchor distT="0" distB="0" distL="114300" distR="114300" simplePos="0" relativeHeight="251644416" behindDoc="1" locked="0" layoutInCell="1" allowOverlap="1">
             <wp:simplePos x="0" y="0"/>
             <wp:positionH relativeFrom="column">
               <wp:posOffset>-158750</wp:posOffset>
@@ -594,7 +596,7 @@
         </w:rPr>
         <w:lastRenderedPageBreak/>
         <w:drawing>
-          <wp:anchor distT="0" distB="0" distL="114300" distR="114300" simplePos="0" relativeHeight="251659264" behindDoc="0" locked="0" layoutInCell="1" allowOverlap="1">
+          <wp:anchor distT="0" distB="0" distL="114300" distR="114300" simplePos="0" relativeHeight="251645440" behindDoc="0" locked="0" layoutInCell="1" allowOverlap="1">
             <wp:simplePos x="0" y="0"/>
             <wp:positionH relativeFrom="column">
               <wp:posOffset>20320</wp:posOffset>
@@ -1010,23 +1012,7 @@
           <w:sz w:val="24"/>
           <w:szCs w:val="24"/>
         </w:rPr>
-        <w:t xml:space="preserve">That particular task will be flagged in the database. After flagging the task, the flagger will earn 2 reputation </w:t>
-      </w:r>
-      <w:proofErr w:type="spellStart"/>
-      <w:r>
-        <w:rPr>
-          <w:sz w:val="24"/>
-          <w:szCs w:val="24"/>
-        </w:rPr>
-        <w:t>points.That</w:t>
-      </w:r>
-      <w:proofErr w:type="spellEnd"/>
-      <w:r>
-        <w:rPr>
-          <w:sz w:val="24"/>
-          <w:szCs w:val="24"/>
-        </w:rPr>
-        <w:t xml:space="preserve"> task can then be reviewed by the moderator. If the moderator decides that the task should exist, he has the power to unpublish it.</w:t>
+        <w:t>That particular task will be flagged in the database. After flagging the task, the flagger will earn 2 reputation points.That task can then be reviewed by the moderator. If the moderator decides that the task should exist, he has the power to unpublish it.</w:t>
       </w:r>
     </w:p>
     <w:p/>
@@ -1052,7 +1038,7 @@
         <mc:AlternateContent>
           <mc:Choice Requires="wps">
             <w:drawing>
-              <wp:anchor distT="0" distB="0" distL="114300" distR="114300" simplePos="0" relativeHeight="251678720" behindDoc="0" locked="0" layoutInCell="1" allowOverlap="1" wp14:anchorId="072E8A2F" wp14:editId="1F77E858">
+              <wp:anchor distT="0" distB="0" distL="114300" distR="114300" simplePos="0" relativeHeight="251656704" behindDoc="0" locked="0" layoutInCell="1" allowOverlap="1" wp14:anchorId="072E8A2F" wp14:editId="1F77E858">
                 <wp:simplePos x="0" y="0"/>
                 <wp:positionH relativeFrom="column">
                   <wp:posOffset>4804912</wp:posOffset>
@@ -1131,7 +1117,7 @@
         <mc:AlternateContent>
           <mc:Choice Requires="wps">
             <w:drawing>
-              <wp:anchor distT="0" distB="0" distL="114300" distR="114300" simplePos="0" relativeHeight="251676672" behindDoc="0" locked="0" layoutInCell="1" allowOverlap="1" wp14:anchorId="072E8A2F" wp14:editId="1F77E858">
+              <wp:anchor distT="0" distB="0" distL="114300" distR="114300" simplePos="0" relativeHeight="251655680" behindDoc="0" locked="0" layoutInCell="1" allowOverlap="1" wp14:anchorId="072E8A2F" wp14:editId="1F77E858">
                 <wp:simplePos x="0" y="0"/>
                 <wp:positionH relativeFrom="column">
                   <wp:posOffset>4804913</wp:posOffset>
@@ -1206,7 +1192,7 @@
         <mc:AlternateContent>
           <mc:Choice Requires="wps">
             <w:drawing>
-              <wp:anchor distT="45720" distB="45720" distL="114300" distR="114300" simplePos="0" relativeHeight="251674624" behindDoc="0" locked="0" layoutInCell="1" allowOverlap="1" wp14:anchorId="4AA16919" wp14:editId="2D49C7D0">
+              <wp:anchor distT="45720" distB="45720" distL="114300" distR="114300" simplePos="0" relativeHeight="251654656" behindDoc="0" locked="0" layoutInCell="1" allowOverlap="1" wp14:anchorId="4AA16919" wp14:editId="2D49C7D0">
                 <wp:simplePos x="0" y="0"/>
                 <wp:positionH relativeFrom="column">
                   <wp:posOffset>5218711</wp:posOffset>
@@ -1323,7 +1309,7 @@
           <w:lang w:eastAsia="en-IE"/>
         </w:rPr>
         <w:drawing>
-          <wp:anchor distT="0" distB="0" distL="114300" distR="114300" simplePos="0" relativeHeight="251672576" behindDoc="1" locked="0" layoutInCell="1" allowOverlap="1">
+          <wp:anchor distT="0" distB="0" distL="114300" distR="114300" simplePos="0" relativeHeight="251653632" behindDoc="1" locked="0" layoutInCell="1" allowOverlap="1">
             <wp:simplePos x="0" y="0"/>
             <wp:positionH relativeFrom="column">
               <wp:posOffset>2924133</wp:posOffset>
@@ -1403,7 +1389,7 @@
         <mc:AlternateContent>
           <mc:Choice Requires="wps">
             <w:drawing>
-              <wp:anchor distT="0" distB="0" distL="114300" distR="114300" simplePos="0" relativeHeight="251671552" behindDoc="0" locked="0" layoutInCell="1" allowOverlap="1">
+              <wp:anchor distT="0" distB="0" distL="114300" distR="114300" simplePos="0" relativeHeight="251652608" behindDoc="0" locked="0" layoutInCell="1" allowOverlap="1">
                 <wp:simplePos x="0" y="0"/>
                 <wp:positionH relativeFrom="column">
                   <wp:posOffset>1503539</wp:posOffset>
@@ -1478,7 +1464,7 @@
         <mc:AlternateContent>
           <mc:Choice Requires="wps">
             <w:drawing>
-              <wp:anchor distT="0" distB="0" distL="114300" distR="114300" simplePos="0" relativeHeight="251670528" behindDoc="0" locked="0" layoutInCell="1" allowOverlap="1">
+              <wp:anchor distT="0" distB="0" distL="114300" distR="114300" simplePos="0" relativeHeight="251651584" behindDoc="0" locked="0" layoutInCell="1" allowOverlap="1">
                 <wp:simplePos x="0" y="0"/>
                 <wp:positionH relativeFrom="column">
                   <wp:posOffset>1585356</wp:posOffset>
@@ -1553,7 +1539,7 @@
         <mc:AlternateContent>
           <mc:Choice Requires="wps">
             <w:drawing>
-              <wp:anchor distT="45720" distB="45720" distL="114300" distR="114300" simplePos="0" relativeHeight="251669504" behindDoc="0" locked="0" layoutInCell="1" allowOverlap="1">
+              <wp:anchor distT="45720" distB="45720" distL="114300" distR="114300" simplePos="0" relativeHeight="251650560" behindDoc="0" locked="0" layoutInCell="1" allowOverlap="1">
                 <wp:simplePos x="0" y="0"/>
                 <wp:positionH relativeFrom="column">
                   <wp:posOffset>1895747</wp:posOffset>
@@ -1666,7 +1652,7 @@
           <w:lang w:eastAsia="en-IE"/>
         </w:rPr>
         <w:drawing>
-          <wp:anchor distT="0" distB="0" distL="114300" distR="114300" simplePos="0" relativeHeight="251667456" behindDoc="1" locked="0" layoutInCell="1" allowOverlap="1">
+          <wp:anchor distT="0" distB="0" distL="114300" distR="114300" simplePos="0" relativeHeight="251649536" behindDoc="1" locked="0" layoutInCell="1" allowOverlap="1">
             <wp:simplePos x="0" y="0"/>
             <wp:positionH relativeFrom="column">
               <wp:posOffset>-191135</wp:posOffset>
@@ -1749,7 +1735,7 @@
         <mc:AlternateContent>
           <mc:Choice Requires="wps">
             <w:drawing>
-              <wp:anchor distT="45720" distB="45720" distL="114300" distR="114300" simplePos="0" relativeHeight="251666432" behindDoc="0" locked="0" layoutInCell="1" allowOverlap="1" wp14:anchorId="687B8995" wp14:editId="6659FB22">
+              <wp:anchor distT="45720" distB="45720" distL="114300" distR="114300" simplePos="0" relativeHeight="251648512" behindDoc="0" locked="0" layoutInCell="1" allowOverlap="1" wp14:anchorId="687B8995" wp14:editId="6659FB22">
                 <wp:simplePos x="0" y="0"/>
                 <wp:positionH relativeFrom="column">
                   <wp:posOffset>2186940</wp:posOffset>
@@ -1805,13 +1791,8 @@
                                 <w:numId w:val="6"/>
                               </w:numPr>
                             </w:pPr>
-                            <w:proofErr w:type="spellStart"/>
                             <w:r>
-                              <w:t>StackOverflow</w:t>
-                            </w:r>
-                            <w:proofErr w:type="spellEnd"/>
-                            <w:r>
-                              <w:t xml:space="preserve"> inspiration</w:t>
+                              <w:t>StackOverflow inspiration</w:t>
                             </w:r>
                           </w:p>
                         </w:txbxContent>
@@ -1876,7 +1857,7 @@
         <mc:AlternateContent>
           <mc:Choice Requires="wps">
             <w:drawing>
-              <wp:anchor distT="45720" distB="45720" distL="114300" distR="114300" simplePos="0" relativeHeight="251664384" behindDoc="0" locked="0" layoutInCell="1" allowOverlap="1">
+              <wp:anchor distT="45720" distB="45720" distL="114300" distR="114300" simplePos="0" relativeHeight="251647488" behindDoc="0" locked="0" layoutInCell="1" allowOverlap="1">
                 <wp:simplePos x="0" y="0"/>
                 <wp:positionH relativeFrom="column">
                   <wp:posOffset>2223770</wp:posOffset>
@@ -1991,7 +1972,7 @@
           <w:lang w:eastAsia="en-IE"/>
         </w:rPr>
         <w:drawing>
-          <wp:anchor distT="0" distB="0" distL="114300" distR="114300" simplePos="0" relativeHeight="251662336" behindDoc="1" locked="0" layoutInCell="1" allowOverlap="1">
+          <wp:anchor distT="0" distB="0" distL="114300" distR="114300" simplePos="0" relativeHeight="251646464" behindDoc="1" locked="0" layoutInCell="1" allowOverlap="1">
             <wp:simplePos x="0" y="0"/>
             <wp:positionH relativeFrom="column">
               <wp:posOffset>280035</wp:posOffset>
@@ -2090,7 +2071,7 @@
             <v:path o:extrusionok="f" gradientshapeok="t" o:connecttype="rect"/>
             <o:lock v:ext="edit" aspectratio="t"/>
           </v:shapetype>
-          <v:shape id="_x0000_s1026" type="#_x0000_t75" style="position:absolute;margin-left:-14.25pt;margin-top:73.8pt;width:187.05pt;height:111.95pt;z-index:-251655168;mso-position-horizontal-relative:text;mso-position-vertical-relative:text;mso-width-relative:page;mso-height-relative:page" wrapcoords="-36 0 -36 21574 21600 21574 21600 0 -36 0">
+          <v:shape id="_x0000_s1026" type="#_x0000_t75" style="position:absolute;margin-left:-14.25pt;margin-top:73.8pt;width:187.05pt;height:111.95pt;z-index:-251645440;mso-position-horizontal-relative:text;mso-position-vertical-relative:text;mso-width-relative:page;mso-height-relative:page" wrapcoords="-36 0 -36 21574 21600 21574 21600 0 -36 0">
             <v:imagedata r:id="rId13" o:title="001" croptop="3024f" cropbottom="9305f" cropright="927f"/>
             <w10:wrap type="tight"/>
           </v:shape>
@@ -2176,7 +2157,7 @@
         <mc:AlternateContent>
           <mc:Choice Requires="wps">
             <w:drawing>
-              <wp:anchor distT="0" distB="0" distL="114300" distR="114300" simplePos="0" relativeHeight="251679744" behindDoc="1" locked="0" layoutInCell="1" allowOverlap="1">
+              <wp:anchor distT="0" distB="0" distL="114300" distR="114300" simplePos="0" relativeHeight="251657728" behindDoc="1" locked="0" layoutInCell="1" allowOverlap="1">
                 <wp:simplePos x="0" y="0"/>
                 <wp:positionH relativeFrom="column">
                   <wp:posOffset>0</wp:posOffset>
@@ -2294,11 +2275,9 @@
         </w:rPr>
         <w:tab/>
       </w:r>
-      <w:proofErr w:type="spellStart"/>
       <w:r>
         <w:t>User_ID</w:t>
       </w:r>
-      <w:proofErr w:type="spellEnd"/>
     </w:p>
     <w:p>
       <w:pPr>
@@ -2312,7 +2291,7 @@
         <mc:AlternateContent>
           <mc:Choice Requires="wps">
             <w:drawing>
-              <wp:anchor distT="45720" distB="45720" distL="114300" distR="114300" simplePos="0" relativeHeight="251683840" behindDoc="0" locked="0" layoutInCell="1" allowOverlap="1">
+              <wp:anchor distT="45720" distB="45720" distL="114300" distR="114300" simplePos="0" relativeHeight="251658752" behindDoc="0" locked="0" layoutInCell="1" allowOverlap="1">
                 <wp:simplePos x="0" y="0"/>
                 <wp:positionH relativeFrom="column">
                   <wp:posOffset>2448560</wp:posOffset>
@@ -2505,7 +2484,7 @@
               <mc:AlternateContent>
                 <mc:Choice Requires="wps">
                   <w:drawing>
-                    <wp:anchor distT="0" distB="0" distL="114300" distR="114300" simplePos="0" relativeHeight="251685888" behindDoc="1" locked="0" layoutInCell="1" allowOverlap="1" wp14:anchorId="04A26323" wp14:editId="64C1D8B4">
+                    <wp:anchor distT="0" distB="0" distL="114300" distR="114300" simplePos="0" relativeHeight="251659776" behindDoc="1" locked="0" layoutInCell="1" allowOverlap="1" wp14:anchorId="04A26323" wp14:editId="64C1D8B4">
                       <wp:simplePos x="0" y="0"/>
                       <wp:positionH relativeFrom="column">
                         <wp:posOffset>-11264</wp:posOffset>
@@ -2590,11 +2569,9 @@
                 </mc:Fallback>
               </mc:AlternateContent>
             </w:r>
-            <w:proofErr w:type="spellStart"/>
             <w:r>
               <w:t>User_ID</w:t>
             </w:r>
-            <w:proofErr w:type="spellEnd"/>
           </w:p>
         </w:tc>
         <w:tc>
@@ -2631,11 +2608,9 @@
             <w:tcW w:w="1674" w:type="dxa"/>
           </w:tcPr>
           <w:p>
-            <w:proofErr w:type="spellStart"/>
             <w:r>
               <w:t>FirstName</w:t>
             </w:r>
-            <w:proofErr w:type="spellEnd"/>
           </w:p>
         </w:tc>
         <w:tc>
@@ -2675,11 +2650,9 @@
             <w:tcW w:w="1674" w:type="dxa"/>
           </w:tcPr>
           <w:p>
-            <w:proofErr w:type="spellStart"/>
             <w:r>
               <w:t>LastName</w:t>
             </w:r>
-            <w:proofErr w:type="spellEnd"/>
           </w:p>
         </w:tc>
         <w:tc>
@@ -2797,11 +2770,9 @@
             <w:tcW w:w="1674" w:type="dxa"/>
           </w:tcPr>
           <w:p>
-            <w:proofErr w:type="spellStart"/>
             <w:r>
               <w:t>Pass_word</w:t>
             </w:r>
-            <w:proofErr w:type="spellEnd"/>
           </w:p>
         </w:tc>
         <w:tc>
@@ -2846,19 +2817,11 @@
           <w:numId w:val="8"/>
         </w:numPr>
       </w:pPr>
-      <w:proofErr w:type="spellStart"/>
       <w:r>
         <w:rPr>
           <w:b/>
         </w:rPr>
-        <w:t>User_ID</w:t>
-      </w:r>
-      <w:proofErr w:type="spellEnd"/>
-      <w:r>
-        <w:rPr>
-          <w:b/>
-        </w:rPr>
-        <w:t xml:space="preserve"> </w:t>
+        <w:t xml:space="preserve">User_ID </w:t>
       </w:r>
       <w:r>
         <w:t>is the attribute to identify each website user. The user’s UL student ID is the data stored in this column.</w:t>
@@ -2872,19 +2835,11 @@
           <w:numId w:val="8"/>
         </w:numPr>
       </w:pPr>
-      <w:proofErr w:type="spellStart"/>
       <w:r>
         <w:rPr>
           <w:b/>
         </w:rPr>
-        <w:t>FirstName</w:t>
-      </w:r>
-      <w:proofErr w:type="spellEnd"/>
-      <w:r>
-        <w:rPr>
-          <w:b/>
-        </w:rPr>
-        <w:t xml:space="preserve"> </w:t>
+        <w:t xml:space="preserve">FirstName </w:t>
       </w:r>
       <w:r>
         <w:t>is the forename of the user.</w:t>
@@ -2898,19 +2853,11 @@
           <w:numId w:val="8"/>
         </w:numPr>
       </w:pPr>
-      <w:proofErr w:type="spellStart"/>
       <w:r>
         <w:rPr>
           <w:b/>
         </w:rPr>
-        <w:t>LastName</w:t>
-      </w:r>
-      <w:proofErr w:type="spellEnd"/>
-      <w:r>
-        <w:rPr>
-          <w:b/>
-        </w:rPr>
-        <w:t xml:space="preserve"> </w:t>
+        <w:t xml:space="preserve">LastName </w:t>
       </w:r>
       <w:r>
         <w:t>is the surname of the user.</w:t>
@@ -2960,19 +2907,11 @@
           <w:numId w:val="8"/>
         </w:numPr>
       </w:pPr>
-      <w:proofErr w:type="spellStart"/>
       <w:r>
         <w:rPr>
           <w:b/>
         </w:rPr>
-        <w:t>Pass_Word</w:t>
-      </w:r>
-      <w:proofErr w:type="spellEnd"/>
-      <w:r>
-        <w:rPr>
-          <w:b/>
-        </w:rPr>
-        <w:t xml:space="preserve"> </w:t>
+        <w:t xml:space="preserve">Pass_Word </w:t>
       </w:r>
       <w:r>
         <w:t>is the password that will be used to login to their homepage.</w:t>
@@ -3016,11 +2955,9 @@
         </w:rPr>
         <w:tab/>
       </w:r>
-      <w:proofErr w:type="spellStart"/>
       <w:r>
         <w:t>Task_ID</w:t>
       </w:r>
-      <w:proofErr w:type="spellEnd"/>
     </w:p>
     <w:p>
       <w:pPr>
@@ -3093,7 +3030,7 @@
         <mc:AlternateContent>
           <mc:Choice Requires="wps">
             <w:drawing>
-              <wp:anchor distT="45720" distB="45720" distL="114300" distR="114300" simplePos="0" relativeHeight="251689984" behindDoc="0" locked="0" layoutInCell="1" allowOverlap="1" wp14:anchorId="584F540F" wp14:editId="76589FFC">
+              <wp:anchor distT="45720" distB="45720" distL="114300" distR="114300" simplePos="0" relativeHeight="251661824" behindDoc="0" locked="0" layoutInCell="1" allowOverlap="1" wp14:anchorId="584F540F" wp14:editId="76589FFC">
                 <wp:simplePos x="0" y="0"/>
                 <wp:positionH relativeFrom="column">
                   <wp:posOffset>2314575</wp:posOffset>
@@ -3271,7 +3208,7 @@
               <mc:AlternateContent>
                 <mc:Choice Requires="wps">
                   <w:drawing>
-                    <wp:anchor distT="0" distB="0" distL="114300" distR="114300" simplePos="0" relativeHeight="251687936" behindDoc="1" locked="0" layoutInCell="1" allowOverlap="1" wp14:anchorId="101308BA" wp14:editId="4542840A">
+                    <wp:anchor distT="0" distB="0" distL="114300" distR="114300" simplePos="0" relativeHeight="251660800" behindDoc="1" locked="0" layoutInCell="1" allowOverlap="1" wp14:anchorId="101308BA" wp14:editId="4542840A">
                       <wp:simplePos x="0" y="0"/>
                       <wp:positionH relativeFrom="column">
                         <wp:posOffset>-11430</wp:posOffset>
@@ -3356,11 +3293,9 @@
                 </mc:Fallback>
               </mc:AlternateContent>
             </w:r>
-            <w:proofErr w:type="spellStart"/>
             <w:r>
               <w:t>Task_ID</w:t>
             </w:r>
-            <w:proofErr w:type="spellEnd"/>
           </w:p>
         </w:tc>
         <w:tc>
@@ -3469,23 +3404,7 @@
               <w:cnfStyle w:val="000000100000" w:firstRow="0" w:lastRow="0" w:firstColumn="0" w:lastColumn="0" w:oddVBand="0" w:evenVBand="0" w:oddHBand="1" w:evenHBand="0" w:firstRowFirstColumn="0" w:firstRowLastColumn="0" w:lastRowFirstColumn="0" w:lastRowLastColumn="0"/>
             </w:pPr>
             <w:r>
-              <w:t xml:space="preserve">Lorem ipsum </w:t>
-            </w:r>
-            <w:proofErr w:type="spellStart"/>
-            <w:r>
-              <w:t>dolor</w:t>
-            </w:r>
-            <w:proofErr w:type="spellEnd"/>
-            <w:r>
-              <w:t xml:space="preserve"> sit </w:t>
-            </w:r>
-            <w:proofErr w:type="spellStart"/>
-            <w:r>
-              <w:t>amet</w:t>
-            </w:r>
-            <w:proofErr w:type="spellEnd"/>
-            <w:r>
-              <w:t>….</w:t>
+              <w:t>Lorem ipsum dolor sit amet….</w:t>
             </w:r>
           </w:p>
         </w:tc>
@@ -3637,13 +3556,8 @@
               <w:cnfStyle w:val="000000100000" w:firstRow="0" w:lastRow="0" w:firstColumn="0" w:lastColumn="0" w:oddVBand="0" w:evenVBand="0" w:oddHBand="1" w:evenHBand="0" w:firstRowFirstColumn="0" w:firstRowLastColumn="0" w:lastRowFirstColumn="0" w:lastRowLastColumn="0"/>
             </w:pPr>
             <w:r>
-              <w:t>Boolean/</w:t>
-            </w:r>
-            <w:proofErr w:type="spellStart"/>
-            <w:r>
-              <w:t>TinyInt</w:t>
-            </w:r>
-            <w:proofErr w:type="spellEnd"/>
+              <w:t>Boolean/TinyInt</w:t>
+            </w:r>
           </w:p>
         </w:tc>
         <w:tc>
@@ -3681,13 +3595,8 @@
               <w:cnfStyle w:val="000000000000" w:firstRow="0" w:lastRow="0" w:firstColumn="0" w:lastColumn="0" w:oddVBand="0" w:evenVBand="0" w:oddHBand="0" w:evenHBand="0" w:firstRowFirstColumn="0" w:firstRowLastColumn="0" w:lastRowFirstColumn="0" w:lastRowLastColumn="0"/>
             </w:pPr>
             <w:r>
-              <w:t>Boolean/</w:t>
-            </w:r>
-            <w:proofErr w:type="spellStart"/>
-            <w:r>
-              <w:t>TinyInt</w:t>
-            </w:r>
-            <w:proofErr w:type="spellEnd"/>
+              <w:t>Boolean/TinyInt</w:t>
+            </w:r>
           </w:p>
         </w:tc>
         <w:tc>
@@ -3718,19 +3627,11 @@
           <w:numId w:val="9"/>
         </w:numPr>
       </w:pPr>
-      <w:proofErr w:type="spellStart"/>
       <w:r>
         <w:rPr>
           <w:b/>
         </w:rPr>
-        <w:t>Task_ID</w:t>
-      </w:r>
-      <w:proofErr w:type="spellEnd"/>
-      <w:r>
-        <w:rPr>
-          <w:b/>
-        </w:rPr>
-        <w:t xml:space="preserve"> </w:t>
+        <w:t xml:space="preserve">Task_ID </w:t>
       </w:r>
       <w:r>
         <w:t xml:space="preserve">is used to identify each task. It is the primary key of the table and therefore must be unique. </w:t>
@@ -3903,11 +3804,9 @@
         </w:rPr>
         <w:tab/>
       </w:r>
-      <w:proofErr w:type="spellStart"/>
       <w:r>
         <w:t>Task_ID</w:t>
       </w:r>
-      <w:proofErr w:type="spellEnd"/>
     </w:p>
     <w:p>
       <w:pPr>
@@ -3941,7 +3840,7 @@
         <mc:AlternateContent>
           <mc:Choice Requires="wps">
             <w:drawing>
-              <wp:anchor distT="45720" distB="45720" distL="114300" distR="114300" simplePos="0" relativeHeight="251693056" behindDoc="0" locked="0" layoutInCell="1" allowOverlap="1" wp14:anchorId="5623A995" wp14:editId="312DA45A">
+              <wp:anchor distT="45720" distB="45720" distL="114300" distR="114300" simplePos="0" relativeHeight="251663872" behindDoc="0" locked="0" layoutInCell="1" allowOverlap="1" wp14:anchorId="5623A995" wp14:editId="312DA45A">
                 <wp:simplePos x="0" y="0"/>
                 <wp:positionH relativeFrom="column">
                   <wp:posOffset>2311400</wp:posOffset>
@@ -4119,7 +4018,7 @@
               <mc:AlternateContent>
                 <mc:Choice Requires="wps">
                   <w:drawing>
-                    <wp:anchor distT="0" distB="0" distL="114300" distR="114300" simplePos="0" relativeHeight="251692032" behindDoc="1" locked="0" layoutInCell="1" allowOverlap="1" wp14:anchorId="3F06E7C3" wp14:editId="06F6003B">
+                    <wp:anchor distT="0" distB="0" distL="114300" distR="114300" simplePos="0" relativeHeight="251662848" behindDoc="1" locked="0" layoutInCell="1" allowOverlap="1" wp14:anchorId="3F06E7C3" wp14:editId="06F6003B">
                       <wp:simplePos x="0" y="0"/>
                       <wp:positionH relativeFrom="column">
                         <wp:posOffset>-11430</wp:posOffset>
@@ -4204,11 +4103,9 @@
                 </mc:Fallback>
               </mc:AlternateContent>
             </w:r>
-            <w:proofErr w:type="spellStart"/>
             <w:r>
               <w:t>Task_ID</w:t>
             </w:r>
-            <w:proofErr w:type="spellEnd"/>
           </w:p>
         </w:tc>
         <w:tc>
@@ -4336,30 +4233,14 @@
           <w:numId w:val="9"/>
         </w:numPr>
       </w:pPr>
-      <w:proofErr w:type="spellStart"/>
       <w:r>
         <w:rPr>
           <w:b/>
         </w:rPr>
-        <w:t>Task_ID</w:t>
-      </w:r>
-      <w:proofErr w:type="spellEnd"/>
-      <w:r>
-        <w:rPr>
-          <w:b/>
-        </w:rPr>
-        <w:t xml:space="preserve"> </w:t>
-      </w:r>
-      <w:r>
-        <w:t xml:space="preserve">is used to identify the claimed task. It references to the </w:t>
-      </w:r>
-      <w:proofErr w:type="spellStart"/>
-      <w:r>
-        <w:t>Task_ID</w:t>
-      </w:r>
-      <w:proofErr w:type="spellEnd"/>
-      <w:r>
-        <w:t xml:space="preserve"> from the Tasks table. </w:t>
+        <w:t xml:space="preserve">Task_ID </w:t>
+      </w:r>
+      <w:r>
+        <w:t xml:space="preserve">is used to identify the claimed task. It references to the Task_ID from the Tasks table. </w:t>
       </w:r>
     </w:p>
     <w:p>
@@ -4383,15 +4264,7 @@
         <w:t xml:space="preserve"> </w:t>
       </w:r>
       <w:r>
-        <w:t xml:space="preserve">refers to the </w:t>
-      </w:r>
-      <w:proofErr w:type="spellStart"/>
-      <w:r>
-        <w:t>User_ID</w:t>
-      </w:r>
-      <w:proofErr w:type="spellEnd"/>
-      <w:r>
-        <w:t xml:space="preserve"> of the owner of the task.</w:t>
+        <w:t>refers to the User_ID of the owner of the task.</w:t>
       </w:r>
     </w:p>
     <w:p>
@@ -4415,15 +4288,7 @@
         <w:t xml:space="preserve"> </w:t>
       </w:r>
       <w:r>
-        <w:t xml:space="preserve">refers to the </w:t>
-      </w:r>
-      <w:proofErr w:type="spellStart"/>
-      <w:r>
-        <w:t>User_ID</w:t>
-      </w:r>
-      <w:proofErr w:type="spellEnd"/>
-      <w:r>
-        <w:t xml:space="preserve"> of the user that claimed the task.</w:t>
+        <w:t>refers to the User_ID of the user that claimed the task.</w:t>
       </w:r>
     </w:p>
     <w:p>
@@ -4453,11 +4318,9 @@
         </w:rPr>
         <w:tab/>
       </w:r>
-      <w:proofErr w:type="spellStart"/>
       <w:r>
         <w:t>File_Paths</w:t>
       </w:r>
-      <w:proofErr w:type="spellEnd"/>
     </w:p>
     <w:p>
       <w:r>
@@ -4472,11 +4335,9 @@
         </w:rPr>
         <w:tab/>
       </w:r>
-      <w:proofErr w:type="spellStart"/>
       <w:r>
         <w:t>Task_ID</w:t>
       </w:r>
-      <w:proofErr w:type="spellEnd"/>
     </w:p>
     <w:p>
       <w:pPr>
@@ -4495,15 +4356,7 @@
         <w:tab/>
       </w:r>
       <w:r>
-        <w:t xml:space="preserve">The </w:t>
-      </w:r>
-      <w:proofErr w:type="spellStart"/>
-      <w:r>
-        <w:t>File_Paths</w:t>
-      </w:r>
-      <w:proofErr w:type="spellEnd"/>
-      <w:r>
-        <w:t xml:space="preserve"> table is used to store information on the file type and the location of where the file has been stored on the server.</w:t>
+        <w:t>The File_Paths table is used to store information on the file type and the location of where the file has been stored on the server.</w:t>
       </w:r>
     </w:p>
     <w:p>
@@ -4518,7 +4371,7 @@
         <mc:AlternateContent>
           <mc:Choice Requires="wps">
             <w:drawing>
-              <wp:anchor distT="45720" distB="45720" distL="114300" distR="114300" simplePos="0" relativeHeight="251696128" behindDoc="0" locked="0" layoutInCell="1" allowOverlap="1" wp14:anchorId="3925342C" wp14:editId="634F3D05">
+              <wp:anchor distT="45720" distB="45720" distL="114300" distR="114300" simplePos="0" relativeHeight="251665920" behindDoc="0" locked="0" layoutInCell="1" allowOverlap="1" wp14:anchorId="3925342C" wp14:editId="634F3D05">
                 <wp:simplePos x="0" y="0"/>
                 <wp:positionH relativeFrom="column">
                   <wp:posOffset>2311400</wp:posOffset>
@@ -4696,7 +4549,7 @@
               <mc:AlternateContent>
                 <mc:Choice Requires="wps">
                   <w:drawing>
-                    <wp:anchor distT="0" distB="0" distL="114300" distR="114300" simplePos="0" relativeHeight="251695104" behindDoc="1" locked="0" layoutInCell="1" allowOverlap="1" wp14:anchorId="71E4DC21" wp14:editId="73DDCCBB">
+                    <wp:anchor distT="0" distB="0" distL="114300" distR="114300" simplePos="0" relativeHeight="251664896" behindDoc="1" locked="0" layoutInCell="1" allowOverlap="1" wp14:anchorId="71E4DC21" wp14:editId="73DDCCBB">
                       <wp:simplePos x="0" y="0"/>
                       <wp:positionH relativeFrom="column">
                         <wp:posOffset>-11430</wp:posOffset>
@@ -4781,11 +4634,9 @@
                 </mc:Fallback>
               </mc:AlternateContent>
             </w:r>
-            <w:proofErr w:type="spellStart"/>
             <w:r>
               <w:t>Task_ID</w:t>
             </w:r>
-            <w:proofErr w:type="spellEnd"/>
           </w:p>
         </w:tc>
         <w:tc>
@@ -4825,11 +4676,9 @@
             <w:tcW w:w="1629" w:type="dxa"/>
           </w:tcPr>
           <w:p>
-            <w:proofErr w:type="spellStart"/>
             <w:r>
               <w:t>File_Type</w:t>
             </w:r>
-            <w:proofErr w:type="spellEnd"/>
           </w:p>
         </w:tc>
         <w:tc>
@@ -4896,13 +4745,8 @@
               <w:cnfStyle w:val="000000100000" w:firstRow="0" w:lastRow="0" w:firstColumn="0" w:lastColumn="0" w:oddVBand="0" w:evenVBand="0" w:oddHBand="1" w:evenHBand="0" w:firstRowFirstColumn="0" w:firstRowLastColumn="0" w:lastRowFirstColumn="0" w:lastRowLastColumn="0"/>
             </w:pPr>
             <w:r>
-              <w:t>./folder/</w:t>
-            </w:r>
-            <w:proofErr w:type="spellStart"/>
-            <w:r>
-              <w:t>file.php</w:t>
-            </w:r>
-            <w:proofErr w:type="spellEnd"/>
+              <w:t>./folder/file.php</w:t>
+            </w:r>
           </w:p>
         </w:tc>
       </w:tr>
@@ -4920,30 +4764,14 @@
           <w:numId w:val="9"/>
         </w:numPr>
       </w:pPr>
-      <w:proofErr w:type="spellStart"/>
       <w:r>
         <w:rPr>
           <w:b/>
         </w:rPr>
-        <w:t>Task_ID</w:t>
-      </w:r>
-      <w:proofErr w:type="spellEnd"/>
-      <w:r>
-        <w:rPr>
-          <w:b/>
-        </w:rPr>
-        <w:t xml:space="preserve"> </w:t>
-      </w:r>
-      <w:r>
-        <w:t xml:space="preserve">is used to identify the claimed task. It references to the </w:t>
-      </w:r>
-      <w:proofErr w:type="spellStart"/>
-      <w:r>
-        <w:t>Task_ID</w:t>
-      </w:r>
-      <w:proofErr w:type="spellEnd"/>
-      <w:r>
-        <w:t xml:space="preserve"> from the Tasks table. </w:t>
+        <w:t xml:space="preserve">Task_ID </w:t>
+      </w:r>
+      <w:r>
+        <w:t xml:space="preserve">is used to identify the claimed task. It references to the Task_ID from the Tasks table. </w:t>
       </w:r>
     </w:p>
     <w:p>
@@ -4954,19 +4782,11 @@
           <w:numId w:val="9"/>
         </w:numPr>
       </w:pPr>
-      <w:proofErr w:type="spellStart"/>
       <w:r>
         <w:rPr>
           <w:b/>
         </w:rPr>
-        <w:t>File_Type</w:t>
-      </w:r>
-      <w:proofErr w:type="spellEnd"/>
-      <w:r>
-        <w:rPr>
-          <w:b/>
-        </w:rPr>
-        <w:t xml:space="preserve"> </w:t>
+        <w:t xml:space="preserve">File_Type </w:t>
       </w:r>
       <w:r>
         <w:t>refers to type of the preview file.</w:t>
@@ -5044,11 +4864,9 @@
         </w:rPr>
         <w:tab/>
       </w:r>
-      <w:proofErr w:type="spellStart"/>
       <w:r>
         <w:t>User_ID</w:t>
       </w:r>
-      <w:proofErr w:type="spellEnd"/>
     </w:p>
     <w:p>
       <w:pPr>
@@ -5082,7 +4900,7 @@
         <mc:AlternateContent>
           <mc:Choice Requires="wps">
             <w:drawing>
-              <wp:anchor distT="45720" distB="45720" distL="114300" distR="114300" simplePos="0" relativeHeight="251699200" behindDoc="0" locked="0" layoutInCell="1" allowOverlap="1" wp14:anchorId="143BE7E5" wp14:editId="593BF822">
+              <wp:anchor distT="45720" distB="45720" distL="114300" distR="114300" simplePos="0" relativeHeight="251667968" behindDoc="0" locked="0" layoutInCell="1" allowOverlap="1" wp14:anchorId="143BE7E5" wp14:editId="593BF822">
                 <wp:simplePos x="0" y="0"/>
                 <wp:positionH relativeFrom="column">
                   <wp:posOffset>2306955</wp:posOffset>
@@ -5260,7 +5078,7 @@
               <mc:AlternateContent>
                 <mc:Choice Requires="wps">
                   <w:drawing>
-                    <wp:anchor distT="0" distB="0" distL="114300" distR="114300" simplePos="0" relativeHeight="251698176" behindDoc="1" locked="0" layoutInCell="1" allowOverlap="1" wp14:anchorId="6CAB162D" wp14:editId="7A7EB6C7">
+                    <wp:anchor distT="0" distB="0" distL="114300" distR="114300" simplePos="0" relativeHeight="251666944" behindDoc="1" locked="0" layoutInCell="1" allowOverlap="1" wp14:anchorId="6CAB162D" wp14:editId="7A7EB6C7">
                       <wp:simplePos x="0" y="0"/>
                       <wp:positionH relativeFrom="column">
                         <wp:posOffset>-11430</wp:posOffset>
@@ -5345,11 +5163,9 @@
                 </mc:Fallback>
               </mc:AlternateContent>
             </w:r>
-            <w:proofErr w:type="spellStart"/>
             <w:r>
               <w:t>User_ID</w:t>
             </w:r>
-            <w:proofErr w:type="spellEnd"/>
           </w:p>
         </w:tc>
         <w:tc>
@@ -5445,13 +5261,8 @@
               <w:cnfStyle w:val="000000100000" w:firstRow="0" w:lastRow="0" w:firstColumn="0" w:lastColumn="0" w:oddVBand="0" w:evenVBand="0" w:oddHBand="1" w:evenHBand="0" w:firstRowFirstColumn="0" w:firstRowLastColumn="0" w:lastRowFirstColumn="0" w:lastRowLastColumn="0"/>
             </w:pPr>
             <w:r>
-              <w:t>Boolean/</w:t>
-            </w:r>
-            <w:proofErr w:type="spellStart"/>
-            <w:r>
-              <w:t>TinyInt</w:t>
-            </w:r>
-            <w:proofErr w:type="spellEnd"/>
+              <w:t>Boolean/TinyInt</w:t>
+            </w:r>
           </w:p>
         </w:tc>
         <w:tc>
@@ -5482,19 +5293,11 @@
           <w:numId w:val="9"/>
         </w:numPr>
       </w:pPr>
-      <w:proofErr w:type="spellStart"/>
       <w:r>
         <w:rPr>
           <w:b/>
         </w:rPr>
-        <w:t>User_ID</w:t>
-      </w:r>
-      <w:proofErr w:type="spellEnd"/>
-      <w:r>
-        <w:rPr>
-          <w:b/>
-        </w:rPr>
-        <w:t xml:space="preserve"> </w:t>
+        <w:t xml:space="preserve">User_ID </w:t>
       </w:r>
       <w:r>
         <w:t xml:space="preserve">is used to identify the </w:t>
@@ -5505,13 +5308,8 @@
       <w:r>
         <w:t xml:space="preserve">. It references to the </w:t>
       </w:r>
-      <w:proofErr w:type="spellStart"/>
-      <w:r>
-        <w:t>User_ID</w:t>
-      </w:r>
-      <w:proofErr w:type="spellEnd"/>
-      <w:r>
-        <w:t xml:space="preserve"> from the Users</w:t>
+      <w:r>
+        <w:t>User_ID from the Users</w:t>
       </w:r>
       <w:r>
         <w:t xml:space="preserve"> table. </w:t>
@@ -5599,11 +5397,9 @@
         </w:rPr>
         <w:tab/>
       </w:r>
-      <w:proofErr w:type="spellStart"/>
       <w:r>
         <w:t>Task_ID</w:t>
       </w:r>
-      <w:proofErr w:type="spellEnd"/>
     </w:p>
     <w:p>
       <w:pPr>
@@ -5637,7 +5433,7 @@
         <mc:AlternateContent>
           <mc:Choice Requires="wps">
             <w:drawing>
-              <wp:anchor distT="45720" distB="45720" distL="114300" distR="114300" simplePos="0" relativeHeight="251702272" behindDoc="0" locked="0" layoutInCell="1" allowOverlap="1" wp14:anchorId="143BE7E5" wp14:editId="593BF822">
+              <wp:anchor distT="45720" distB="45720" distL="114300" distR="114300" simplePos="0" relativeHeight="251670016" behindDoc="0" locked="0" layoutInCell="1" allowOverlap="1" wp14:anchorId="143BE7E5" wp14:editId="593BF822">
                 <wp:simplePos x="0" y="0"/>
                 <wp:positionH relativeFrom="column">
                   <wp:posOffset>2311400</wp:posOffset>
@@ -5815,7 +5611,7 @@
               <mc:AlternateContent>
                 <mc:Choice Requires="wps">
                   <w:drawing>
-                    <wp:anchor distT="0" distB="0" distL="114300" distR="114300" simplePos="0" relativeHeight="251701248" behindDoc="1" locked="0" layoutInCell="1" allowOverlap="1" wp14:anchorId="6CAB162D" wp14:editId="7A7EB6C7">
+                    <wp:anchor distT="0" distB="0" distL="114300" distR="114300" simplePos="0" relativeHeight="251668992" behindDoc="1" locked="0" layoutInCell="1" allowOverlap="1" wp14:anchorId="6CAB162D" wp14:editId="7A7EB6C7">
                       <wp:simplePos x="0" y="0"/>
                       <wp:positionH relativeFrom="column">
                         <wp:posOffset>-11430</wp:posOffset>
@@ -5900,11 +5696,9 @@
                 </mc:Fallback>
               </mc:AlternateContent>
             </w:r>
-            <w:proofErr w:type="spellStart"/>
             <w:r>
               <w:t>Task_ID</w:t>
             </w:r>
-            <w:proofErr w:type="spellEnd"/>
           </w:p>
         </w:tc>
         <w:tc>
@@ -5944,11 +5738,9 @@
             <w:tcW w:w="1629" w:type="dxa"/>
           </w:tcPr>
           <w:p>
-            <w:proofErr w:type="spellStart"/>
             <w:r>
               <w:t>Claim_D</w:t>
             </w:r>
-            <w:proofErr w:type="spellEnd"/>
           </w:p>
         </w:tc>
         <w:tc>
@@ -5988,11 +5780,9 @@
             <w:tcW w:w="1629" w:type="dxa"/>
           </w:tcPr>
           <w:p>
-            <w:proofErr w:type="spellStart"/>
             <w:r>
               <w:t>Sub_D</w:t>
             </w:r>
-            <w:proofErr w:type="spellEnd"/>
           </w:p>
         </w:tc>
         <w:tc>
@@ -6036,30 +5826,14 @@
           <w:numId w:val="9"/>
         </w:numPr>
       </w:pPr>
-      <w:proofErr w:type="spellStart"/>
       <w:r>
         <w:rPr>
           <w:b/>
         </w:rPr>
-        <w:t>Task_ID</w:t>
-      </w:r>
-      <w:proofErr w:type="spellEnd"/>
-      <w:r>
-        <w:rPr>
-          <w:b/>
-        </w:rPr>
-        <w:t xml:space="preserve"> </w:t>
-      </w:r>
-      <w:r>
-        <w:t xml:space="preserve">is used to identify the claimed task. It references to the </w:t>
-      </w:r>
-      <w:proofErr w:type="spellStart"/>
-      <w:r>
-        <w:t>Task_ID</w:t>
-      </w:r>
-      <w:proofErr w:type="spellEnd"/>
-      <w:r>
-        <w:t xml:space="preserve"> from the Tasks table. </w:t>
+        <w:t xml:space="preserve">Task_ID </w:t>
+      </w:r>
+      <w:r>
+        <w:t xml:space="preserve">is used to identify the claimed task. It references to the Task_ID from the Tasks table. </w:t>
       </w:r>
     </w:p>
     <w:p>
@@ -6070,19 +5844,11 @@
           <w:numId w:val="9"/>
         </w:numPr>
       </w:pPr>
-      <w:proofErr w:type="spellStart"/>
       <w:r>
         <w:rPr>
           <w:b/>
         </w:rPr>
-        <w:t>Claim_D</w:t>
-      </w:r>
-      <w:proofErr w:type="spellEnd"/>
-      <w:r>
-        <w:rPr>
-          <w:b/>
-        </w:rPr>
-        <w:t xml:space="preserve"> </w:t>
+        <w:t xml:space="preserve">Claim_D </w:t>
       </w:r>
       <w:r>
         <w:t>refers to the date at which the task is due to be removed from the task stream if the task was not claimed.</w:t>
@@ -6096,19 +5862,11 @@
           <w:numId w:val="9"/>
         </w:numPr>
       </w:pPr>
-      <w:proofErr w:type="spellStart"/>
       <w:r>
         <w:rPr>
           <w:b/>
         </w:rPr>
-        <w:t>Sub_D</w:t>
-      </w:r>
-      <w:proofErr w:type="spellEnd"/>
-      <w:r>
-        <w:rPr>
-          <w:b/>
-        </w:rPr>
-        <w:t xml:space="preserve"> </w:t>
+        <w:t xml:space="preserve">Sub_D </w:t>
       </w:r>
       <w:r>
         <w:t>refers to the date at which the task is due to be submitted back to the task owner.</w:t>
@@ -6182,15 +5940,7 @@
         </w:numPr>
       </w:pPr>
       <w:r>
-        <w:t xml:space="preserve">Each user can only have one </w:t>
-      </w:r>
-      <w:proofErr w:type="spellStart"/>
-      <w:r>
-        <w:t>User_ID</w:t>
-      </w:r>
-      <w:proofErr w:type="spellEnd"/>
-      <w:r>
-        <w:t>. Each user can only have 1 record of their reputation and the task that they claim/own.</w:t>
+        <w:t>Each user can only have one User_ID. Each user can only have 1 record of their reputation and the task that they claim/own.</w:t>
       </w:r>
     </w:p>
     <w:p>
@@ -6202,26 +5952,8 @@
         </w:numPr>
       </w:pPr>
       <w:r>
-        <w:t xml:space="preserve">Each task can only have one </w:t>
-      </w:r>
-      <w:proofErr w:type="spellStart"/>
-      <w:r>
-        <w:t>Task_ID</w:t>
-      </w:r>
-      <w:proofErr w:type="spellEnd"/>
-      <w:r>
-        <w:t xml:space="preserve">. Each </w:t>
-      </w:r>
-      <w:proofErr w:type="spellStart"/>
-      <w:r>
-        <w:t>Task_ID</w:t>
-      </w:r>
-      <w:proofErr w:type="spellEnd"/>
-      <w:r>
-        <w:t xml:space="preserve"> has only 1 record of deadlines, its file path and claimants/owner.</w:t>
-      </w:r>
-      <w:bookmarkStart w:id="0" w:name="_GoBack"/>
-      <w:bookmarkEnd w:id="0"/>
+        <w:t>Each task can only have one Task_ID. Each Task_ID has only 1 record of deadlines, its file path and claimants/owner.</w:t>
+      </w:r>
     </w:p>
     <w:p>
       <w:pPr>
@@ -7304,6 +7036,73 @@
           <w:b/>
         </w:rPr>
       </w:pPr>
+    </w:p>
+    <w:p>
+      <w:pPr>
+        <w:pStyle w:val="Heading2"/>
+      </w:pPr>
+      <w:r>
+        <w:t>Process Flowchart</w:t>
+      </w:r>
+    </w:p>
+    <w:p/>
+    <w:p>
+      <w:bookmarkStart w:id="0" w:name="_GoBack"/>
+      <w:r>
+        <w:rPr>
+          <w:noProof/>
+          <w:lang w:eastAsia="en-IE"/>
+        </w:rPr>
+        <w:drawing>
+          <wp:inline distT="0" distB="0" distL="0" distR="0">
+            <wp:extent cx="5962650" cy="4241800"/>
+            <wp:effectExtent l="0" t="0" r="0" b="6350"/>
+            <wp:docPr id="4" name="Picture 4" descr="C:\Users\johnr\AppData\Local\Microsoft\Windows\INetCacheContent.Word\17101577_1544856045577183_1645181582_o.png"/>
+            <wp:cNvGraphicFramePr>
+              <a:graphicFrameLocks xmlns:a="http://schemas.openxmlformats.org/drawingml/2006/main" noChangeAspect="1"/>
+            </wp:cNvGraphicFramePr>
+            <a:graphic xmlns:a="http://schemas.openxmlformats.org/drawingml/2006/main">
+              <a:graphicData uri="http://schemas.openxmlformats.org/drawingml/2006/picture">
+                <pic:pic xmlns:pic="http://schemas.openxmlformats.org/drawingml/2006/picture">
+                  <pic:nvPicPr>
+                    <pic:cNvPr id="0" name="Picture 1" descr="C:\Users\johnr\AppData\Local\Microsoft\Windows\INetCacheContent.Word\17101577_1544856045577183_1645181582_o.png"/>
+                    <pic:cNvPicPr>
+                      <a:picLocks noChangeAspect="1" noChangeArrowheads="1"/>
+                    </pic:cNvPicPr>
+                  </pic:nvPicPr>
+                  <pic:blipFill>
+                    <a:blip r:embed="rId15" cstate="print">
+                      <a:extLst>
+                        <a:ext uri="{28A0092B-C50C-407E-A947-70E740481C1C}">
+                          <a14:useLocalDpi xmlns:a14="http://schemas.microsoft.com/office/drawing/2010/main" val="0"/>
+                        </a:ext>
+                      </a:extLst>
+                    </a:blip>
+                    <a:srcRect/>
+                    <a:stretch>
+                      <a:fillRect/>
+                    </a:stretch>
+                  </pic:blipFill>
+                  <pic:spPr bwMode="auto">
+                    <a:xfrm>
+                      <a:off x="0" y="0"/>
+                      <a:ext cx="5962985" cy="4242038"/>
+                    </a:xfrm>
+                    <a:prstGeom prst="rect">
+                      <a:avLst/>
+                    </a:prstGeom>
+                    <a:noFill/>
+                    <a:ln>
+                      <a:noFill/>
+                    </a:ln>
+                  </pic:spPr>
+                </pic:pic>
+              </a:graphicData>
+            </a:graphic>
+          </wp:inline>
+        </w:drawing>
+      </w:r>
+      <w:bookmarkEnd w:id="0"/>
     </w:p>
     <w:sectPr>
       <w:pgSz w:w="11906" w:h="16838"/>
@@ -9208,6 +9007,7 @@
   <w:style w:type="character" w:default="1" w:styleId="DefaultParagraphFont">
     <w:name w:val="Default Paragraph Font"/>
     <w:uiPriority w:val="1"/>
+    <w:semiHidden/>
     <w:unhideWhenUsed/>
   </w:style>
   <w:style w:type="table" w:default="1" w:styleId="TableNormal">

</xml_diff>